<commit_message>
- bug fixes - add drawing - add text - show window in the middle of the screen
</commit_message>
<xml_diff>
--- a/ScreenRecordingTool/Manual.docx
+++ b/ScreenRecordingTool/Manual.docx
@@ -51,7 +51,15 @@
         <w:t>DoubleClick</w:t>
       </w:r>
       <w:r>
-        <w:t xml:space="preserve"> on the Icon show the capture window or stops recording if it’s active</w:t>
+        <w:t xml:space="preserve"> on the Icon show</w:t>
+      </w:r>
+      <w:r>
+        <w:t>s</w:t>
+      </w:r>
+      <w:bookmarkStart w:id="0" w:name="_GoBack"/>
+      <w:bookmarkEnd w:id="0"/>
+      <w:r>
+        <w:t xml:space="preserve"> the capture window or stops recording if it’s active</w:t>
       </w:r>
     </w:p>
     <w:p>
@@ -562,10 +570,7 @@
         <w:t>-MM-dd-HH-mm-ss</w:t>
       </w:r>
     </w:p>
-    <w:p>
-      <w:bookmarkStart w:id="0" w:name="_GoBack"/>
-      <w:bookmarkEnd w:id="0"/>
-    </w:p>
+    <w:p/>
     <w:p>
       <w:pPr>
         <w:pStyle w:val="Heading1"/>
@@ -1239,6 +1244,7 @@
   <w:style w:type="character" w:default="1" w:styleId="DefaultParagraphFont">
     <w:name w:val="Default Paragraph Font"/>
     <w:uiPriority w:val="1"/>
+    <w:semiHidden/>
     <w:unhideWhenUsed/>
   </w:style>
   <w:style w:type="table" w:default="1" w:styleId="TableNormal">

</xml_diff>

<commit_message>
change the manual doc
</commit_message>
<xml_diff>
--- a/ScreenRecordingTool/Manual.docx
+++ b/ScreenRecordingTool/Manual.docx
@@ -56,8 +56,6 @@
       <w:r>
         <w:t>s</w:t>
       </w:r>
-      <w:bookmarkStart w:id="0" w:name="_GoBack"/>
-      <w:bookmarkEnd w:id="0"/>
       <w:r>
         <w:t xml:space="preserve"> the capture window or stops recording if it’s active</w:t>
       </w:r>
@@ -430,12 +428,30 @@
     </w:p>
     <w:p>
       <w:r>
-        <w:t xml:space="preserve"> “Start” starts recording</w:t>
-      </w:r>
-    </w:p>
-    <w:p>
-      <w:r>
-        <w:t>“Capture Window (off)” on/off capture mode</w:t>
+        <w:t xml:space="preserve"> “</w:t>
+      </w:r>
+      <w:r>
+        <w:rPr>
+          <w:b/>
+        </w:rPr>
+        <w:t>Start</w:t>
+      </w:r>
+      <w:r>
+        <w:t>” starts recording</w:t>
+      </w:r>
+    </w:p>
+    <w:p>
+      <w:r>
+        <w:t>“</w:t>
+      </w:r>
+      <w:r>
+        <w:rPr>
+          <w:b/>
+        </w:rPr>
+        <w:t>Capture Window (off)</w:t>
+      </w:r>
+      <w:r>
+        <w:t>” on/off capture mode</w:t>
       </w:r>
     </w:p>
     <w:p>
@@ -448,7 +464,13 @@
     </w:p>
     <w:p>
       <w:r>
-        <w:t>The capture window is draggable</w:t>
+        <w:t xml:space="preserve">The capture window is </w:t>
+      </w:r>
+      <w:r>
+        <w:rPr>
+          <w:u w:val="single"/>
+        </w:rPr>
+        <w:t>draggable</w:t>
       </w:r>
     </w:p>
     <w:p>
@@ -465,10 +487,10 @@
           <w:noProof/>
         </w:rPr>
         <w:drawing>
-          <wp:inline distT="0" distB="0" distL="0" distR="0" wp14:anchorId="17C352AC" wp14:editId="0A1B3AC5">
-            <wp:extent cx="3389344" cy="2479964"/>
-            <wp:effectExtent l="0" t="0" r="1905" b="0"/>
-            <wp:docPr id="6" name="Picture 6"/>
+          <wp:inline distT="0" distB="0" distL="0" distR="0" wp14:anchorId="7995ABC8" wp14:editId="7D54C551">
+            <wp:extent cx="3290455" cy="2346909"/>
+            <wp:effectExtent l="0" t="0" r="5715" b="0"/>
+            <wp:docPr id="5" name="Picture 5"/>
             <wp:cNvGraphicFramePr>
               <a:graphicFrameLocks xmlns:a="http://schemas.openxmlformats.org/drawingml/2006/main" noChangeAspect="1"/>
             </wp:cNvGraphicFramePr>
@@ -476,13 +498,13 @@
               <a:graphicData uri="http://schemas.openxmlformats.org/drawingml/2006/picture">
                 <pic:pic xmlns:pic="http://schemas.openxmlformats.org/drawingml/2006/picture">
                   <pic:nvPicPr>
-                    <pic:cNvPr id="0" name="Picture 5"/>
+                    <pic:cNvPr id="0" name="Picture 1"/>
                     <pic:cNvPicPr>
                       <a:picLocks noChangeAspect="1" noChangeArrowheads="1"/>
                     </pic:cNvPicPr>
                   </pic:nvPicPr>
                   <pic:blipFill>
-                    <a:blip r:embed="rId8">
+                    <a:blip r:embed="rId8" cstate="print">
                       <a:extLst>
                         <a:ext uri="{28A0092B-C50C-407E-A947-70E740481C1C}">
                           <a14:useLocalDpi xmlns:a14="http://schemas.microsoft.com/office/drawing/2010/main" val="0"/>
@@ -497,7 +519,7 @@
                   <pic:spPr bwMode="auto">
                     <a:xfrm>
                       <a:off x="0" y="0"/>
-                      <a:ext cx="3409303" cy="2494568"/>
+                      <a:ext cx="3322808" cy="2369985"/>
                     </a:xfrm>
                     <a:prstGeom prst="rect">
                       <a:avLst/>
@@ -524,6 +546,20 @@
       <w:r>
         <w:t>Only area inside the red border will be recorded</w:t>
       </w:r>
+      <w:r>
+        <w:t>.</w:t>
+      </w:r>
+    </w:p>
+    <w:p>
+      <w:r>
+        <w:rPr>
+          <w:color w:val="FF0000"/>
+        </w:rPr>
+        <w:t xml:space="preserve">!!! </w:t>
+      </w:r>
+      <w:r>
+        <w:t>Once you started recording you can’t move or drag the recording window.</w:t>
+      </w:r>
     </w:p>
     <w:p>
       <w:r>
@@ -541,12 +577,123 @@
     </w:p>
     <w:p>
       <w:r>
-        <w:t>After recording the video containing folder will be opened automatically.</w:t>
-      </w:r>
-    </w:p>
-    <w:p>
-      <w:r>
         <w:lastRenderedPageBreak/>
+        <w:t>“</w:t>
+      </w:r>
+      <w:r>
+        <w:rPr>
+          <w:b/>
+        </w:rPr>
+        <w:t>T</w:t>
+      </w:r>
+      <w:r>
+        <w:t>” – enables text mode. Click anywhere and start typing (only one text popup can be on the screen, if you click somewhere else the popup will disappear and a new text popup will show up)</w:t>
+      </w:r>
+    </w:p>
+    <w:p>
+      <w:r>
+        <w:t>“</w:t>
+      </w:r>
+      <w:r>
+        <w:rPr>
+          <w:rFonts w:ascii="Cambria Math" w:hAnsi="Cambria Math" w:cs="Cambria Math"/>
+          <w:b/>
+          <w:color w:val="FF0000"/>
+          <w:sz w:val="19"/>
+          <w:szCs w:val="19"/>
+        </w:rPr>
+        <w:t>▭</w:t>
+      </w:r>
+      <w:r>
+        <w:t xml:space="preserve">” – </w:t>
+      </w:r>
+      <w:r>
+        <w:t xml:space="preserve">enables </w:t>
+      </w:r>
+      <w:r>
+        <w:t>rectangle mode (</w:t>
+      </w:r>
+      <w:r>
+        <w:t xml:space="preserve">only one </w:t>
+      </w:r>
+      <w:r>
+        <w:t>rectangle</w:t>
+      </w:r>
+      <w:r>
+        <w:t xml:space="preserve"> popup can be on the screen</w:t>
+      </w:r>
+      <w:r>
+        <w:t xml:space="preserve">). </w:t>
+      </w:r>
+    </w:p>
+    <w:p>
+      <w:r>
+        <w:t>“</w:t>
+      </w:r>
+      <w:r>
+        <w:rPr>
+          <w:rFonts w:ascii="Segoe UI Symbol" w:hAnsi="Segoe UI Symbol" w:cs="Segoe UI Symbol"/>
+          <w:color w:val="000000" w:themeColor="text1"/>
+          <w:sz w:val="19"/>
+          <w:szCs w:val="19"/>
+        </w:rPr>
+        <w:t>✎</w:t>
+      </w:r>
+      <w:r>
+        <w:t xml:space="preserve">” – </w:t>
+      </w:r>
+      <w:r>
+        <w:t xml:space="preserve">enables </w:t>
+      </w:r>
+      <w:r>
+        <w:t>drawing mode</w:t>
+      </w:r>
+      <w:r>
+        <w:t xml:space="preserve"> and makes a color drop down visible.</w:t>
+      </w:r>
+    </w:p>
+    <w:p>
+      <w:pPr>
+        <w:rPr>
+          <w:b/>
+        </w:rPr>
+      </w:pPr>
+      <w:r>
+        <w:rPr>
+          <w:b/>
+          <w:color w:val="FF0000"/>
+        </w:rPr>
+        <w:t>!!!</w:t>
+      </w:r>
+      <w:r>
+        <w:rPr>
+          <w:b/>
+        </w:rPr>
+        <w:t xml:space="preserve"> Only one mode can be active at the same time</w:t>
+      </w:r>
+    </w:p>
+    <w:p>
+      <w:pPr>
+        <w:rPr>
+          <w:b/>
+        </w:rPr>
+      </w:pPr>
+    </w:p>
+    <w:p>
+      <w:r>
+        <w:t>After recording the video</w:t>
+      </w:r>
+      <w:r>
+        <w:t>, a video</w:t>
+      </w:r>
+      <w:bookmarkStart w:id="0" w:name="_GoBack"/>
+      <w:bookmarkEnd w:id="0"/>
+      <w:r>
+        <w:t xml:space="preserve"> containing folder will be opened automatically.</w:t>
+      </w:r>
+    </w:p>
+    <w:p>
+      <w:r>
         <w:t xml:space="preserve">File saved in format </w:t>
       </w:r>
       <w:proofErr w:type="spellStart"/>

</xml_diff>